<commit_message>
from dacha to home 1
</commit_message>
<xml_diff>
--- a/ПиД/Описание интерфейса.docx
+++ b/ПиД/Описание интерфейса.docx
@@ -19,7 +19,31 @@
           <w:sz w:val="28"/>
           <w:lang w:val="ru-RU"/>
         </w:rPr>
-        <w:t>Форма авторизации</w:t>
+        <w:t>Макет ф</w:t>
+      </w:r>
+      <w:r>
+        <w:rPr>
+          <w:rFonts w:ascii="Times New Roman" w:hAnsi="Times New Roman" w:cs="Times New Roman"/>
+          <w:sz w:val="28"/>
+          <w:lang w:val="ru-RU"/>
+        </w:rPr>
+        <w:t>орм</w:t>
+      </w:r>
+      <w:r>
+        <w:rPr>
+          <w:rFonts w:ascii="Times New Roman" w:hAnsi="Times New Roman" w:cs="Times New Roman"/>
+          <w:sz w:val="28"/>
+          <w:lang w:val="ru-RU"/>
+        </w:rPr>
+        <w:t>ы</w:t>
+      </w:r>
+      <w:r>
+        <w:rPr>
+          <w:rFonts w:ascii="Times New Roman" w:hAnsi="Times New Roman" w:cs="Times New Roman"/>
+          <w:sz w:val="28"/>
+          <w:lang w:val="ru-RU"/>
+        </w:rPr>
+        <w:t xml:space="preserve"> авторизации</w:t>
       </w:r>
     </w:p>
     <w:p>
@@ -39,17 +63,230 @@
           <w:sz w:val="28"/>
           <w:lang w:val="ru-RU"/>
         </w:rPr>
-        <w:t>Верхняя панель состоит из кнопки выхода из программ, кнопки свернуть программу и надписи название формы. В центральном блоке расположены текстовые поля для ввода логина и пароля и сами надписи напротив, определяющие что нужно вводить. На нижней панели размещены кнопка логина (при нажатии которой перенесет польз</w:t>
-      </w:r>
-      <w:bookmarkStart w:id="0" w:name="_GoBack"/>
-      <w:bookmarkEnd w:id="0"/>
-      <w:r>
-        <w:rPr>
-          <w:rFonts w:ascii="Times New Roman" w:hAnsi="Times New Roman" w:cs="Times New Roman"/>
-          <w:sz w:val="28"/>
-          <w:lang w:val="ru-RU"/>
-        </w:rPr>
-        <w:t xml:space="preserve">ователя на следующую форму если входные данные совпадают с данными из базы данных системы) </w:t>
+        <w:t xml:space="preserve">Верхняя </w:t>
+      </w:r>
+      <w:r>
+        <w:rPr>
+          <w:rFonts w:ascii="Times New Roman" w:hAnsi="Times New Roman" w:cs="Times New Roman"/>
+          <w:sz w:val="28"/>
+          <w:lang w:val="ru-RU"/>
+        </w:rPr>
+        <w:t>область</w:t>
+      </w:r>
+      <w:r>
+        <w:rPr>
+          <w:rFonts w:ascii="Times New Roman" w:hAnsi="Times New Roman" w:cs="Times New Roman"/>
+          <w:sz w:val="28"/>
+          <w:lang w:val="ru-RU"/>
+        </w:rPr>
+        <w:t xml:space="preserve"> состоит из кнопок управления формы </w:t>
+      </w:r>
+      <w:r>
+        <w:rPr>
+          <w:rFonts w:ascii="Times New Roman" w:hAnsi="Times New Roman" w:cs="Times New Roman"/>
+          <w:sz w:val="28"/>
+          <w:lang w:val="ru-RU"/>
+        </w:rPr>
+        <w:t>и надпис</w:t>
+      </w:r>
+      <w:r>
+        <w:rPr>
+          <w:rFonts w:ascii="Times New Roman" w:hAnsi="Times New Roman" w:cs="Times New Roman"/>
+          <w:sz w:val="28"/>
+          <w:lang w:val="ru-RU"/>
+        </w:rPr>
+        <w:t>и</w:t>
+      </w:r>
+      <w:r>
+        <w:rPr>
+          <w:rFonts w:ascii="Times New Roman" w:hAnsi="Times New Roman" w:cs="Times New Roman"/>
+          <w:sz w:val="28"/>
+          <w:lang w:val="ru-RU"/>
+        </w:rPr>
+        <w:t xml:space="preserve"> с </w:t>
+      </w:r>
+      <w:r>
+        <w:rPr>
+          <w:rFonts w:ascii="Times New Roman" w:hAnsi="Times New Roman" w:cs="Times New Roman"/>
+          <w:sz w:val="28"/>
+          <w:lang w:val="ru-RU"/>
+        </w:rPr>
+        <w:t>название</w:t>
+      </w:r>
+      <w:r>
+        <w:rPr>
+          <w:rFonts w:ascii="Times New Roman" w:hAnsi="Times New Roman" w:cs="Times New Roman"/>
+          <w:sz w:val="28"/>
+          <w:lang w:val="ru-RU"/>
+        </w:rPr>
+        <w:t>м</w:t>
+      </w:r>
+      <w:r>
+        <w:rPr>
+          <w:rFonts w:ascii="Times New Roman" w:hAnsi="Times New Roman" w:cs="Times New Roman"/>
+          <w:sz w:val="28"/>
+          <w:lang w:val="ru-RU"/>
+        </w:rPr>
+        <w:t xml:space="preserve"> формы. В центральном блоке расположены текстовые поля для ввода логина и </w:t>
+      </w:r>
+      <w:r>
+        <w:rPr>
+          <w:rFonts w:ascii="Times New Roman" w:hAnsi="Times New Roman" w:cs="Times New Roman"/>
+          <w:sz w:val="28"/>
+          <w:lang w:val="ru-RU"/>
+        </w:rPr>
+        <w:t>пароля</w:t>
+      </w:r>
+      <w:r>
+        <w:rPr>
+          <w:rFonts w:ascii="Times New Roman" w:hAnsi="Times New Roman" w:cs="Times New Roman"/>
+          <w:sz w:val="28"/>
+          <w:lang w:val="ru-RU"/>
+        </w:rPr>
+        <w:t xml:space="preserve"> и</w:t>
+      </w:r>
+      <w:r>
+        <w:rPr>
+          <w:rFonts w:ascii="Times New Roman" w:hAnsi="Times New Roman" w:cs="Times New Roman"/>
+          <w:sz w:val="28"/>
+          <w:lang w:val="ru-RU"/>
+        </w:rPr>
+        <w:t xml:space="preserve"> рядом расположены</w:t>
+      </w:r>
+      <w:r>
+        <w:rPr>
+          <w:rFonts w:ascii="Times New Roman" w:hAnsi="Times New Roman" w:cs="Times New Roman"/>
+          <w:sz w:val="28"/>
+          <w:lang w:val="ru-RU"/>
+        </w:rPr>
+        <w:t xml:space="preserve"> </w:t>
+      </w:r>
+      <w:r>
+        <w:rPr>
+          <w:rFonts w:ascii="Times New Roman" w:hAnsi="Times New Roman" w:cs="Times New Roman"/>
+          <w:sz w:val="28"/>
+          <w:lang w:val="ru-RU"/>
+        </w:rPr>
+        <w:t>подписи полей</w:t>
+      </w:r>
+      <w:r>
+        <w:rPr>
+          <w:rFonts w:ascii="Times New Roman" w:hAnsi="Times New Roman" w:cs="Times New Roman"/>
+          <w:sz w:val="28"/>
+          <w:lang w:val="ru-RU"/>
+        </w:rPr>
+        <w:t>, оп</w:t>
+      </w:r>
+      <w:r>
+        <w:rPr>
+          <w:rFonts w:ascii="Times New Roman" w:hAnsi="Times New Roman" w:cs="Times New Roman"/>
+          <w:sz w:val="28"/>
+          <w:lang w:val="ru-RU"/>
+        </w:rPr>
+        <w:t>ределяющие что нужно вводить. В</w:t>
+      </w:r>
+      <w:r>
+        <w:rPr>
+          <w:rFonts w:ascii="Times New Roman" w:hAnsi="Times New Roman" w:cs="Times New Roman"/>
+          <w:sz w:val="28"/>
+          <w:lang w:val="ru-RU"/>
+        </w:rPr>
+        <w:t xml:space="preserve"> нижней </w:t>
+      </w:r>
+      <w:r>
+        <w:rPr>
+          <w:rFonts w:ascii="Times New Roman" w:hAnsi="Times New Roman" w:cs="Times New Roman"/>
+          <w:sz w:val="28"/>
+          <w:lang w:val="ru-RU"/>
+        </w:rPr>
+        <w:t>области</w:t>
+      </w:r>
+      <w:r>
+        <w:rPr>
+          <w:rFonts w:ascii="Times New Roman" w:hAnsi="Times New Roman" w:cs="Times New Roman"/>
+          <w:sz w:val="28"/>
+          <w:lang w:val="ru-RU"/>
+        </w:rPr>
+        <w:t xml:space="preserve"> размещена</w:t>
+      </w:r>
+      <w:r>
+        <w:rPr>
+          <w:rFonts w:ascii="Times New Roman" w:hAnsi="Times New Roman" w:cs="Times New Roman"/>
+          <w:sz w:val="28"/>
+          <w:lang w:val="ru-RU"/>
+        </w:rPr>
+        <w:t xml:space="preserve"> кнопка </w:t>
+      </w:r>
+      <w:r>
+        <w:rPr>
+          <w:rFonts w:ascii="Times New Roman" w:hAnsi="Times New Roman" w:cs="Times New Roman"/>
+          <w:sz w:val="28"/>
+          <w:lang w:val="ru-RU"/>
+        </w:rPr>
+        <w:t>“</w:t>
+      </w:r>
+      <w:r>
+        <w:rPr>
+          <w:rFonts w:ascii="Times New Roman" w:hAnsi="Times New Roman" w:cs="Times New Roman"/>
+          <w:sz w:val="28"/>
+        </w:rPr>
+        <w:t>Login</w:t>
+      </w:r>
+      <w:r>
+        <w:rPr>
+          <w:rFonts w:ascii="Times New Roman" w:hAnsi="Times New Roman" w:cs="Times New Roman"/>
+          <w:sz w:val="28"/>
+          <w:lang w:val="ru-RU"/>
+        </w:rPr>
+        <w:t>”</w:t>
+      </w:r>
+      <w:r>
+        <w:rPr>
+          <w:rFonts w:ascii="Times New Roman" w:hAnsi="Times New Roman" w:cs="Times New Roman"/>
+          <w:sz w:val="28"/>
+          <w:lang w:val="ru-RU"/>
+        </w:rPr>
+        <w:t xml:space="preserve"> </w:t>
+      </w:r>
+      <w:r>
+        <w:rPr>
+          <w:rFonts w:ascii="Times New Roman" w:hAnsi="Times New Roman" w:cs="Times New Roman"/>
+          <w:sz w:val="28"/>
+          <w:lang w:val="ru-RU"/>
+        </w:rPr>
+        <w:t xml:space="preserve">(при нажатии которой </w:t>
+      </w:r>
+      <w:r>
+        <w:rPr>
+          <w:rFonts w:ascii="Times New Roman" w:hAnsi="Times New Roman" w:cs="Times New Roman"/>
+          <w:sz w:val="28"/>
+          <w:lang w:val="ru-RU"/>
+        </w:rPr>
+        <w:t>пользователь</w:t>
+      </w:r>
+      <w:r>
+        <w:rPr>
+          <w:rFonts w:ascii="Times New Roman" w:hAnsi="Times New Roman" w:cs="Times New Roman"/>
+          <w:sz w:val="28"/>
+          <w:lang w:val="ru-RU"/>
+        </w:rPr>
+        <w:t xml:space="preserve"> </w:t>
+      </w:r>
+      <w:r>
+        <w:rPr>
+          <w:rFonts w:ascii="Times New Roman" w:hAnsi="Times New Roman" w:cs="Times New Roman"/>
+          <w:sz w:val="28"/>
+          <w:lang w:val="ru-RU"/>
+        </w:rPr>
+        <w:t xml:space="preserve">попадает </w:t>
+      </w:r>
+      <w:r>
+        <w:rPr>
+          <w:rFonts w:ascii="Times New Roman" w:hAnsi="Times New Roman" w:cs="Times New Roman"/>
+          <w:sz w:val="28"/>
+          <w:lang w:val="ru-RU"/>
+        </w:rPr>
+        <w:t xml:space="preserve">на следующую форму если входные данные совпадают с данными из базы данных системы) </w:t>
       </w:r>
       <w:r>
         <w:rPr>
@@ -65,7 +302,70 @@
           <w:sz w:val="28"/>
           <w:lang w:val="ru-RU"/>
         </w:rPr>
-        <w:t xml:space="preserve"> регистрации, которая </w:t>
+        <w:t xml:space="preserve"> </w:t>
+      </w:r>
+      <w:r>
+        <w:rPr>
+          <w:rFonts w:ascii="Times New Roman" w:hAnsi="Times New Roman" w:cs="Times New Roman"/>
+          <w:sz w:val="28"/>
+          <w:lang w:val="ru-RU"/>
+        </w:rPr>
+        <w:t>“</w:t>
+      </w:r>
+      <w:r>
+        <w:rPr>
+          <w:rFonts w:ascii="Times New Roman" w:hAnsi="Times New Roman" w:cs="Times New Roman"/>
+          <w:sz w:val="28"/>
+        </w:rPr>
+        <w:t>Register</w:t>
+      </w:r>
+      <w:r>
+        <w:rPr>
+          <w:rFonts w:ascii="Times New Roman" w:hAnsi="Times New Roman" w:cs="Times New Roman"/>
+          <w:sz w:val="28"/>
+          <w:lang w:val="ru-RU"/>
+        </w:rPr>
+        <w:t>” (</w:t>
+      </w:r>
+      <w:r>
+        <w:rPr>
+          <w:rFonts w:ascii="Times New Roman" w:hAnsi="Times New Roman" w:cs="Times New Roman"/>
+          <w:sz w:val="28"/>
+          <w:lang w:val="ru-RU"/>
+        </w:rPr>
+        <w:t>регистрации</w:t>
+      </w:r>
+      <w:r>
+        <w:rPr>
+          <w:rFonts w:ascii="Times New Roman" w:hAnsi="Times New Roman" w:cs="Times New Roman"/>
+          <w:sz w:val="28"/>
+          <w:lang w:val="ru-RU"/>
+        </w:rPr>
+        <w:t>)</w:t>
+      </w:r>
+      <w:r>
+        <w:rPr>
+          <w:rFonts w:ascii="Times New Roman" w:hAnsi="Times New Roman" w:cs="Times New Roman"/>
+          <w:sz w:val="28"/>
+          <w:lang w:val="ru-RU"/>
+        </w:rPr>
+        <w:t>,</w:t>
+      </w:r>
+      <w:r>
+        <w:rPr>
+          <w:rFonts w:ascii="Times New Roman" w:hAnsi="Times New Roman" w:cs="Times New Roman"/>
+          <w:sz w:val="28"/>
+          <w:lang w:val="ru-RU"/>
+        </w:rPr>
+        <w:t xml:space="preserve"> </w:t>
+      </w:r>
+      <w:r>
+        <w:rPr>
+          <w:rFonts w:ascii="Times New Roman" w:hAnsi="Times New Roman" w:cs="Times New Roman"/>
+          <w:sz w:val="28"/>
+          <w:lang w:val="ru-RU"/>
+        </w:rPr>
+        <w:t xml:space="preserve">которая </w:t>
       </w:r>
       <w:r>
         <w:rPr>
@@ -97,7 +397,9 @@
       <w:r>
         <w:rPr>
           <w:rFonts w:ascii="Times New Roman" w:hAnsi="Times New Roman" w:cs="Times New Roman"/>
-          <w:sz w:val="28"/>
+          <w:noProof/>
+          <w:sz w:val="28"/>
+          <w:lang w:val="ru-RU" w:eastAsia="ru-RU"/>
         </w:rPr>
         <w:drawing>
           <wp:inline distT="0" distB="0" distL="0" distR="0" wp14:anchorId="6AA71A6A" wp14:editId="7E251E65">
@@ -149,9 +451,6 @@
     </w:p>
     <w:p>
       <w:pPr>
-        <w:spacing w:line="360" w:lineRule="auto"/>
-        <w:ind w:firstLine="720"/>
-        <w:jc w:val="both"/>
         <w:rPr>
           <w:rFonts w:ascii="Times New Roman" w:hAnsi="Times New Roman" w:cs="Times New Roman"/>
           <w:sz w:val="28"/>
@@ -164,7 +463,7 @@
           <w:sz w:val="28"/>
           <w:lang w:val="ru-RU"/>
         </w:rPr>
-        <w:t>Форма регистрации</w:t>
+        <w:br w:type="page"/>
       </w:r>
     </w:p>
     <w:p>
@@ -184,88 +483,16 @@
           <w:sz w:val="28"/>
           <w:lang w:val="ru-RU"/>
         </w:rPr>
-        <w:t>Верхняя панель состоит из кнопки выхода из программ, кнопки свернуть программу и надписи название формы</w:t>
-      </w:r>
-      <w:r>
-        <w:rPr>
-          <w:rFonts w:ascii="Times New Roman" w:hAnsi="Times New Roman" w:cs="Times New Roman"/>
-          <w:sz w:val="28"/>
-          <w:lang w:val="ru-RU"/>
-        </w:rPr>
-        <w:t xml:space="preserve">. </w:t>
-      </w:r>
-      <w:r>
-        <w:rPr>
-          <w:rFonts w:ascii="Times New Roman" w:hAnsi="Times New Roman" w:cs="Times New Roman"/>
-          <w:sz w:val="28"/>
-          <w:lang w:val="ru-RU"/>
-        </w:rPr>
-        <w:t xml:space="preserve">В центральном блоке расположены текстовые поля для ввода </w:t>
-      </w:r>
-      <w:r>
-        <w:rPr>
-          <w:rFonts w:ascii="Times New Roman" w:hAnsi="Times New Roman" w:cs="Times New Roman"/>
-          <w:sz w:val="28"/>
-          <w:lang w:val="ru-RU"/>
-        </w:rPr>
-        <w:t xml:space="preserve">данных пользователя необходимые для регистрации </w:t>
-      </w:r>
-      <w:r>
-        <w:rPr>
-          <w:rFonts w:ascii="Times New Roman" w:hAnsi="Times New Roman" w:cs="Times New Roman"/>
-          <w:sz w:val="28"/>
-          <w:lang w:val="ru-RU"/>
-        </w:rPr>
-        <w:t>и сами надписи напротив,</w:t>
-      </w:r>
-      <w:r>
-        <w:rPr>
-          <w:rFonts w:ascii="Times New Roman" w:hAnsi="Times New Roman" w:cs="Times New Roman"/>
-          <w:sz w:val="28"/>
-          <w:lang w:val="ru-RU"/>
-        </w:rPr>
-        <w:t xml:space="preserve"> определяющие что нужно вводить так же на левой </w:t>
-      </w:r>
-      <w:r>
-        <w:rPr>
-          <w:rFonts w:ascii="Times New Roman" w:hAnsi="Times New Roman" w:cs="Times New Roman"/>
-          <w:sz w:val="28"/>
-          <w:lang w:val="ru-RU"/>
-        </w:rPr>
         <w:lastRenderedPageBreak/>
-        <w:t>стороне размещена фотография, которую он может загрузить с компьютера</w:t>
-      </w:r>
-      <w:r>
-        <w:rPr>
-          <w:rFonts w:ascii="Times New Roman" w:hAnsi="Times New Roman" w:cs="Times New Roman"/>
-          <w:sz w:val="28"/>
-          <w:lang w:val="ru-RU"/>
-        </w:rPr>
-        <w:t xml:space="preserve">. </w:t>
-      </w:r>
-      <w:r>
-        <w:rPr>
-          <w:rFonts w:ascii="Times New Roman" w:hAnsi="Times New Roman" w:cs="Times New Roman"/>
-          <w:sz w:val="28"/>
-          <w:lang w:val="ru-RU"/>
-        </w:rPr>
-        <w:t>На н</w:t>
-      </w:r>
-      <w:r>
-        <w:rPr>
-          <w:rFonts w:ascii="Times New Roman" w:hAnsi="Times New Roman" w:cs="Times New Roman"/>
-          <w:sz w:val="28"/>
-          <w:lang w:val="ru-RU"/>
-        </w:rPr>
-        <w:t xml:space="preserve">ижней панели расположены кнопка назад (закрывает данную форму и переносит пользователя на форму авторизации) и </w:t>
-      </w:r>
-      <w:r>
-        <w:rPr>
-          <w:rFonts w:ascii="Times New Roman" w:hAnsi="Times New Roman" w:cs="Times New Roman"/>
-          <w:sz w:val="28"/>
-          <w:lang w:val="ru-RU"/>
-        </w:rPr>
-        <w:t>кнопка регистрация (заносит данные в базу данных и переносит пользователя на форму главное меню).</w:t>
+        <w:t>Макет формы</w:t>
+      </w:r>
+      <w:r>
+        <w:rPr>
+          <w:rFonts w:ascii="Times New Roman" w:hAnsi="Times New Roman" w:cs="Times New Roman"/>
+          <w:sz w:val="28"/>
+          <w:lang w:val="ru-RU"/>
+        </w:rPr>
+        <w:t xml:space="preserve"> регистрации</w:t>
       </w:r>
     </w:p>
     <w:p>
@@ -276,12 +503,201 @@
         <w:rPr>
           <w:rFonts w:ascii="Times New Roman" w:hAnsi="Times New Roman" w:cs="Times New Roman"/>
           <w:sz w:val="28"/>
+          <w:lang w:val="ru-RU"/>
         </w:rPr>
       </w:pPr>
       <w:r>
         <w:rPr>
           <w:rFonts w:ascii="Times New Roman" w:hAnsi="Times New Roman" w:cs="Times New Roman"/>
           <w:sz w:val="28"/>
+          <w:lang w:val="ru-RU"/>
+        </w:rPr>
+        <w:t xml:space="preserve">Верхняя область состоит из кнопок управления формы и надписи с </w:t>
+      </w:r>
+      <w:r>
+        <w:rPr>
+          <w:rFonts w:ascii="Times New Roman" w:hAnsi="Times New Roman" w:cs="Times New Roman"/>
+          <w:sz w:val="28"/>
+          <w:lang w:val="ru-RU"/>
+        </w:rPr>
+        <w:t>название</w:t>
+      </w:r>
+      <w:r>
+        <w:rPr>
+          <w:rFonts w:ascii="Times New Roman" w:hAnsi="Times New Roman" w:cs="Times New Roman"/>
+          <w:sz w:val="28"/>
+          <w:lang w:val="ru-RU"/>
+        </w:rPr>
+        <w:t>м формы</w:t>
+      </w:r>
+      <w:r>
+        <w:rPr>
+          <w:rFonts w:ascii="Times New Roman" w:hAnsi="Times New Roman" w:cs="Times New Roman"/>
+          <w:sz w:val="28"/>
+          <w:lang w:val="ru-RU"/>
+        </w:rPr>
+        <w:t>.</w:t>
+      </w:r>
+      <w:r>
+        <w:rPr>
+          <w:rFonts w:ascii="Times New Roman" w:hAnsi="Times New Roman" w:cs="Times New Roman"/>
+          <w:sz w:val="28"/>
+          <w:lang w:val="ru-RU"/>
+        </w:rPr>
+        <w:t xml:space="preserve"> В центральном блоке расположены текстовые поля для ввода данных пользовател</w:t>
+      </w:r>
+      <w:r>
+        <w:rPr>
+          <w:rFonts w:ascii="Times New Roman" w:hAnsi="Times New Roman" w:cs="Times New Roman"/>
+          <w:sz w:val="28"/>
+          <w:lang w:val="ru-RU"/>
+        </w:rPr>
+        <w:t>я необходимые для регистрации и подписи полей, определяющие, что нужно вводить. Т</w:t>
+      </w:r>
+      <w:r>
+        <w:rPr>
+          <w:rFonts w:ascii="Times New Roman" w:hAnsi="Times New Roman" w:cs="Times New Roman"/>
+          <w:sz w:val="28"/>
+          <w:lang w:val="ru-RU"/>
+        </w:rPr>
+        <w:t>ак же на левой стороне размещена фотография, которую он может загрузить с компьютера</w:t>
+      </w:r>
+      <w:r>
+        <w:rPr>
+          <w:rFonts w:ascii="Times New Roman" w:hAnsi="Times New Roman" w:cs="Times New Roman"/>
+          <w:sz w:val="28"/>
+          <w:lang w:val="ru-RU"/>
+        </w:rPr>
+        <w:t xml:space="preserve"> при нажатии на кнопку </w:t>
+      </w:r>
+      <w:r>
+        <w:rPr>
+          <w:rFonts w:ascii="Times New Roman" w:hAnsi="Times New Roman" w:cs="Times New Roman"/>
+          <w:sz w:val="28"/>
+          <w:lang w:val="ru-RU"/>
+        </w:rPr>
+        <w:t>“</w:t>
+      </w:r>
+      <w:r>
+        <w:rPr>
+          <w:rFonts w:ascii="Times New Roman" w:hAnsi="Times New Roman" w:cs="Times New Roman"/>
+          <w:sz w:val="28"/>
+        </w:rPr>
+        <w:t>Upload</w:t>
+      </w:r>
+      <w:r>
+        <w:rPr>
+          <w:rFonts w:ascii="Times New Roman" w:hAnsi="Times New Roman" w:cs="Times New Roman"/>
+          <w:sz w:val="28"/>
+          <w:lang w:val="ru-RU"/>
+        </w:rPr>
+        <w:t>”</w:t>
+      </w:r>
+      <w:r>
+        <w:rPr>
+          <w:rFonts w:ascii="Times New Roman" w:hAnsi="Times New Roman" w:cs="Times New Roman"/>
+          <w:sz w:val="28"/>
+          <w:lang w:val="ru-RU"/>
+        </w:rPr>
+        <w:t xml:space="preserve">. </w:t>
+      </w:r>
+      <w:r>
+        <w:rPr>
+          <w:rFonts w:ascii="Times New Roman" w:hAnsi="Times New Roman" w:cs="Times New Roman"/>
+          <w:sz w:val="28"/>
+          <w:lang w:val="ru-RU"/>
+        </w:rPr>
+        <w:t>На н</w:t>
+      </w:r>
+      <w:r>
+        <w:rPr>
+          <w:rFonts w:ascii="Times New Roman" w:hAnsi="Times New Roman" w:cs="Times New Roman"/>
+          <w:sz w:val="28"/>
+          <w:lang w:val="ru-RU"/>
+        </w:rPr>
+        <w:t>ижнем</w:t>
+      </w:r>
+      <w:r>
+        <w:rPr>
+          <w:rFonts w:ascii="Times New Roman" w:hAnsi="Times New Roman" w:cs="Times New Roman"/>
+          <w:sz w:val="28"/>
+          <w:lang w:val="ru-RU"/>
+        </w:rPr>
+        <w:t xml:space="preserve"> </w:t>
+      </w:r>
+      <w:r>
+        <w:rPr>
+          <w:rFonts w:ascii="Times New Roman" w:hAnsi="Times New Roman" w:cs="Times New Roman"/>
+          <w:sz w:val="28"/>
+          <w:lang w:val="ru-RU"/>
+        </w:rPr>
+        <w:t>блоке</w:t>
+      </w:r>
+      <w:r>
+        <w:rPr>
+          <w:rFonts w:ascii="Times New Roman" w:hAnsi="Times New Roman" w:cs="Times New Roman"/>
+          <w:sz w:val="28"/>
+          <w:lang w:val="ru-RU"/>
+        </w:rPr>
+        <w:t xml:space="preserve"> расположена</w:t>
+      </w:r>
+      <w:r>
+        <w:rPr>
+          <w:rFonts w:ascii="Times New Roman" w:hAnsi="Times New Roman" w:cs="Times New Roman"/>
+          <w:sz w:val="28"/>
+          <w:lang w:val="ru-RU"/>
+        </w:rPr>
+        <w:t xml:space="preserve"> кнопка назад (закрывает </w:t>
+      </w:r>
+      <w:r>
+        <w:rPr>
+          <w:rFonts w:ascii="Times New Roman" w:hAnsi="Times New Roman" w:cs="Times New Roman"/>
+          <w:sz w:val="28"/>
+          <w:lang w:val="ru-RU"/>
+        </w:rPr>
+        <w:t>данную форму,</w:t>
+      </w:r>
+      <w:r>
+        <w:rPr>
+          <w:rFonts w:ascii="Times New Roman" w:hAnsi="Times New Roman" w:cs="Times New Roman"/>
+          <w:sz w:val="28"/>
+          <w:lang w:val="ru-RU"/>
+        </w:rPr>
+        <w:t xml:space="preserve"> и </w:t>
+      </w:r>
+      <w:r>
+        <w:rPr>
+          <w:rFonts w:ascii="Times New Roman" w:hAnsi="Times New Roman" w:cs="Times New Roman"/>
+          <w:sz w:val="28"/>
+          <w:lang w:val="ru-RU"/>
+        </w:rPr>
+        <w:t xml:space="preserve">пользователь переходит </w:t>
+      </w:r>
+      <w:r>
+        <w:rPr>
+          <w:rFonts w:ascii="Times New Roman" w:hAnsi="Times New Roman" w:cs="Times New Roman"/>
+          <w:sz w:val="28"/>
+          <w:lang w:val="ru-RU"/>
+        </w:rPr>
+        <w:t>на форму авторизации) и кнопка регистрация (заносит данные в базу данных и переносит пользователя на форму главное меню).</w:t>
+      </w:r>
+    </w:p>
+    <w:p>
+      <w:pPr>
+        <w:spacing w:line="360" w:lineRule="auto"/>
+        <w:ind w:firstLine="720"/>
+        <w:jc w:val="both"/>
+        <w:rPr>
+          <w:rFonts w:ascii="Times New Roman" w:hAnsi="Times New Roman" w:cs="Times New Roman"/>
+          <w:sz w:val="28"/>
+        </w:rPr>
+      </w:pPr>
+      <w:r>
+        <w:rPr>
+          <w:rFonts w:ascii="Times New Roman" w:hAnsi="Times New Roman" w:cs="Times New Roman"/>
+          <w:noProof/>
+          <w:sz w:val="28"/>
+          <w:lang w:val="ru-RU" w:eastAsia="ru-RU"/>
         </w:rPr>
         <w:drawing>
           <wp:inline distT="0" distB="0" distL="0" distR="0" wp14:anchorId="5DCDB25A" wp14:editId="39304AB9">
@@ -308,6 +724,953 @@
                     <a:xfrm>
                       <a:off x="0" y="0"/>
                       <a:ext cx="5943600" cy="3583305"/>
+                    </a:xfrm>
+                    <a:prstGeom prst="rect">
+                      <a:avLst/>
+                    </a:prstGeom>
+                  </pic:spPr>
+                </pic:pic>
+              </a:graphicData>
+            </a:graphic>
+          </wp:inline>
+        </w:drawing>
+      </w:r>
+    </w:p>
+    <w:p>
+      <w:pPr>
+        <w:rPr>
+          <w:rFonts w:ascii="Times New Roman" w:hAnsi="Times New Roman" w:cs="Times New Roman"/>
+          <w:sz w:val="28"/>
+          <w:lang w:val="ru-RU"/>
+        </w:rPr>
+      </w:pPr>
+      <w:r>
+        <w:rPr>
+          <w:rFonts w:ascii="Times New Roman" w:hAnsi="Times New Roman" w:cs="Times New Roman"/>
+          <w:sz w:val="28"/>
+          <w:lang w:val="ru-RU"/>
+        </w:rPr>
+        <w:br w:type="page"/>
+      </w:r>
+    </w:p>
+    <w:p>
+      <w:pPr>
+        <w:spacing w:line="360" w:lineRule="auto"/>
+        <w:ind w:firstLine="720"/>
+        <w:jc w:val="both"/>
+        <w:rPr>
+          <w:rFonts w:ascii="Times New Roman" w:hAnsi="Times New Roman" w:cs="Times New Roman"/>
+          <w:sz w:val="28"/>
+          <w:lang w:val="ru-RU"/>
+        </w:rPr>
+      </w:pPr>
+      <w:r>
+        <w:rPr>
+          <w:rFonts w:ascii="Times New Roman" w:hAnsi="Times New Roman" w:cs="Times New Roman"/>
+          <w:sz w:val="28"/>
+          <w:lang w:val="ru-RU"/>
+        </w:rPr>
+        <w:lastRenderedPageBreak/>
+        <w:t>Макет формы</w:t>
+      </w:r>
+      <w:r>
+        <w:rPr>
+          <w:rFonts w:ascii="Times New Roman" w:hAnsi="Times New Roman" w:cs="Times New Roman"/>
+          <w:sz w:val="28"/>
+          <w:lang w:val="ru-RU"/>
+        </w:rPr>
+        <w:t xml:space="preserve"> главное меню</w:t>
+      </w:r>
+    </w:p>
+    <w:p>
+      <w:pPr>
+        <w:spacing w:line="360" w:lineRule="auto"/>
+        <w:ind w:firstLine="720"/>
+        <w:jc w:val="both"/>
+        <w:rPr>
+          <w:rFonts w:ascii="Times New Roman" w:hAnsi="Times New Roman" w:cs="Times New Roman"/>
+          <w:sz w:val="28"/>
+          <w:lang w:val="ru-RU"/>
+        </w:rPr>
+      </w:pPr>
+      <w:r>
+        <w:rPr>
+          <w:rFonts w:ascii="Times New Roman" w:hAnsi="Times New Roman" w:cs="Times New Roman"/>
+          <w:sz w:val="28"/>
+          <w:lang w:val="ru-RU"/>
+        </w:rPr>
+        <w:t xml:space="preserve">Верхняя область состоит из кнопок управления формы и надписи с </w:t>
+      </w:r>
+      <w:r>
+        <w:rPr>
+          <w:rFonts w:ascii="Times New Roman" w:hAnsi="Times New Roman" w:cs="Times New Roman"/>
+          <w:sz w:val="28"/>
+          <w:lang w:val="ru-RU"/>
+        </w:rPr>
+        <w:t>название</w:t>
+      </w:r>
+      <w:r>
+        <w:rPr>
+          <w:rFonts w:ascii="Times New Roman" w:hAnsi="Times New Roman" w:cs="Times New Roman"/>
+          <w:sz w:val="28"/>
+          <w:lang w:val="ru-RU"/>
+        </w:rPr>
+        <w:t>м формы.</w:t>
+      </w:r>
+      <w:r>
+        <w:rPr>
+          <w:rFonts w:ascii="Times New Roman" w:hAnsi="Times New Roman" w:cs="Times New Roman"/>
+          <w:sz w:val="28"/>
+          <w:lang w:val="ru-RU"/>
+        </w:rPr>
+        <w:t xml:space="preserve"> </w:t>
+      </w:r>
+      <w:r>
+        <w:rPr>
+          <w:rFonts w:ascii="Times New Roman" w:hAnsi="Times New Roman" w:cs="Times New Roman"/>
+          <w:sz w:val="28"/>
+          <w:lang w:val="ru-RU"/>
+        </w:rPr>
+        <w:t>В центральном блоке расположены</w:t>
+      </w:r>
+      <w:r>
+        <w:rPr>
+          <w:rFonts w:ascii="Times New Roman" w:hAnsi="Times New Roman" w:cs="Times New Roman"/>
+          <w:sz w:val="28"/>
+          <w:lang w:val="ru-RU"/>
+        </w:rPr>
+        <w:t xml:space="preserve"> две кнопки: левая кнопка (</w:t>
+      </w:r>
+      <w:r>
+        <w:rPr>
+          <w:rFonts w:ascii="Times New Roman" w:hAnsi="Times New Roman" w:cs="Times New Roman"/>
+          <w:sz w:val="28"/>
+        </w:rPr>
+        <w:t>professional</w:t>
+      </w:r>
+      <w:r>
+        <w:rPr>
+          <w:rFonts w:ascii="Times New Roman" w:hAnsi="Times New Roman" w:cs="Times New Roman"/>
+          <w:sz w:val="28"/>
+          <w:lang w:val="ru-RU"/>
+        </w:rPr>
+        <w:t xml:space="preserve"> </w:t>
+      </w:r>
+      <w:r>
+        <w:rPr>
+          <w:rFonts w:ascii="Times New Roman" w:hAnsi="Times New Roman" w:cs="Times New Roman"/>
+          <w:sz w:val="28"/>
+        </w:rPr>
+        <w:t>units</w:t>
+      </w:r>
+      <w:r>
+        <w:rPr>
+          <w:rFonts w:ascii="Times New Roman" w:hAnsi="Times New Roman" w:cs="Times New Roman"/>
+          <w:sz w:val="28"/>
+          <w:lang w:val="ru-RU"/>
+        </w:rPr>
+        <w:t>)</w:t>
+      </w:r>
+      <w:r>
+        <w:rPr>
+          <w:rFonts w:ascii="Times New Roman" w:hAnsi="Times New Roman" w:cs="Times New Roman"/>
+          <w:sz w:val="28"/>
+          <w:lang w:val="ru-RU"/>
+        </w:rPr>
+        <w:t xml:space="preserve"> </w:t>
+      </w:r>
+      <w:r>
+        <w:rPr>
+          <w:rFonts w:ascii="Times New Roman" w:hAnsi="Times New Roman" w:cs="Times New Roman"/>
+          <w:sz w:val="28"/>
+          <w:lang w:val="ru-RU"/>
+        </w:rPr>
+        <w:t xml:space="preserve">переносит пользователя на форму с темами, правая кнопка </w:t>
+      </w:r>
+      <w:r>
+        <w:rPr>
+          <w:rFonts w:ascii="Times New Roman" w:hAnsi="Times New Roman" w:cs="Times New Roman"/>
+          <w:sz w:val="28"/>
+          <w:lang w:val="ru-RU"/>
+        </w:rPr>
+        <w:t>(</w:t>
+      </w:r>
+      <w:r>
+        <w:rPr>
+          <w:rFonts w:ascii="Times New Roman" w:hAnsi="Times New Roman" w:cs="Times New Roman"/>
+          <w:sz w:val="28"/>
+        </w:rPr>
+        <w:t>typing</w:t>
+      </w:r>
+      <w:r>
+        <w:rPr>
+          <w:rFonts w:ascii="Times New Roman" w:hAnsi="Times New Roman" w:cs="Times New Roman"/>
+          <w:sz w:val="28"/>
+          <w:lang w:val="ru-RU"/>
+        </w:rPr>
+        <w:t xml:space="preserve"> </w:t>
+      </w:r>
+      <w:r>
+        <w:rPr>
+          <w:rFonts w:ascii="Times New Roman" w:hAnsi="Times New Roman" w:cs="Times New Roman"/>
+          <w:sz w:val="28"/>
+        </w:rPr>
+        <w:t>exercise</w:t>
+      </w:r>
+      <w:r>
+        <w:rPr>
+          <w:rFonts w:ascii="Times New Roman" w:hAnsi="Times New Roman" w:cs="Times New Roman"/>
+          <w:sz w:val="28"/>
+          <w:lang w:val="ru-RU"/>
+        </w:rPr>
+        <w:t xml:space="preserve">) </w:t>
+      </w:r>
+      <w:r>
+        <w:rPr>
+          <w:rFonts w:ascii="Times New Roman" w:hAnsi="Times New Roman" w:cs="Times New Roman"/>
+          <w:sz w:val="28"/>
+          <w:lang w:val="ru-RU"/>
+        </w:rPr>
+        <w:t xml:space="preserve">переносит пользователя на форму с упражнениями связанные с печатаньем на клавиатуре. В нижнем блоке расположена кнопка </w:t>
+      </w:r>
+      <w:r>
+        <w:rPr>
+          <w:rFonts w:ascii="Times New Roman" w:hAnsi="Times New Roman" w:cs="Times New Roman"/>
+          <w:sz w:val="28"/>
+          <w:lang w:val="ru-RU"/>
+        </w:rPr>
+        <w:t>“</w:t>
+      </w:r>
+      <w:r>
+        <w:rPr>
+          <w:rFonts w:ascii="Times New Roman" w:hAnsi="Times New Roman" w:cs="Times New Roman"/>
+          <w:sz w:val="28"/>
+        </w:rPr>
+        <w:t>Back</w:t>
+      </w:r>
+      <w:r>
+        <w:rPr>
+          <w:rFonts w:ascii="Times New Roman" w:hAnsi="Times New Roman" w:cs="Times New Roman"/>
+          <w:sz w:val="28"/>
+          <w:lang w:val="ru-RU"/>
+        </w:rPr>
+        <w:t>”</w:t>
+      </w:r>
+      <w:r>
+        <w:rPr>
+          <w:rFonts w:ascii="Times New Roman" w:hAnsi="Times New Roman" w:cs="Times New Roman"/>
+          <w:sz w:val="28"/>
+          <w:lang w:val="ru-RU"/>
+        </w:rPr>
+        <w:t>, которая переносит пользователя на предыдущую форму.</w:t>
+      </w:r>
+    </w:p>
+    <w:p>
+      <w:pPr>
+        <w:spacing w:line="360" w:lineRule="auto"/>
+        <w:ind w:firstLine="720"/>
+        <w:jc w:val="both"/>
+        <w:rPr>
+          <w:rFonts w:ascii="Times New Roman" w:hAnsi="Times New Roman" w:cs="Times New Roman"/>
+          <w:sz w:val="28"/>
+        </w:rPr>
+      </w:pPr>
+      <w:r>
+        <w:rPr>
+          <w:rFonts w:ascii="Times New Roman" w:hAnsi="Times New Roman" w:cs="Times New Roman"/>
+          <w:noProof/>
+          <w:sz w:val="28"/>
+          <w:lang w:val="ru-RU" w:eastAsia="ru-RU"/>
+        </w:rPr>
+        <w:drawing>
+          <wp:inline distT="0" distB="0" distL="0" distR="0" wp14:anchorId="5DB01CA7" wp14:editId="3D7175F5">
+            <wp:extent cx="5943600" cy="3558540"/>
+            <wp:effectExtent l="0" t="0" r="0" b="3810"/>
+            <wp:docPr id="2" name="Рисунок 2"/>
+            <wp:cNvGraphicFramePr>
+              <a:graphicFrameLocks xmlns:a="http://schemas.openxmlformats.org/drawingml/2006/main" noChangeAspect="1"/>
+            </wp:cNvGraphicFramePr>
+            <a:graphic xmlns:a="http://schemas.openxmlformats.org/drawingml/2006/main">
+              <a:graphicData uri="http://schemas.openxmlformats.org/drawingml/2006/picture">
+                <pic:pic xmlns:pic="http://schemas.openxmlformats.org/drawingml/2006/picture">
+                  <pic:nvPicPr>
+                    <pic:cNvPr id="1" name=""/>
+                    <pic:cNvPicPr/>
+                  </pic:nvPicPr>
+                  <pic:blipFill>
+                    <a:blip r:embed="rId6"/>
+                    <a:stretch>
+                      <a:fillRect/>
+                    </a:stretch>
+                  </pic:blipFill>
+                  <pic:spPr>
+                    <a:xfrm>
+                      <a:off x="0" y="0"/>
+                      <a:ext cx="5943600" cy="3558540"/>
+                    </a:xfrm>
+                    <a:prstGeom prst="rect">
+                      <a:avLst/>
+                    </a:prstGeom>
+                  </pic:spPr>
+                </pic:pic>
+              </a:graphicData>
+            </a:graphic>
+          </wp:inline>
+        </w:drawing>
+      </w:r>
+    </w:p>
+    <w:p>
+      <w:pPr>
+        <w:rPr>
+          <w:rFonts w:ascii="Times New Roman" w:hAnsi="Times New Roman" w:cs="Times New Roman"/>
+          <w:sz w:val="28"/>
+          <w:lang w:val="ru-RU"/>
+        </w:rPr>
+      </w:pPr>
+      <w:r>
+        <w:rPr>
+          <w:rFonts w:ascii="Times New Roman" w:hAnsi="Times New Roman" w:cs="Times New Roman"/>
+          <w:sz w:val="28"/>
+          <w:lang w:val="ru-RU"/>
+        </w:rPr>
+        <w:br w:type="page"/>
+      </w:r>
+    </w:p>
+    <w:p>
+      <w:pPr>
+        <w:spacing w:line="360" w:lineRule="auto"/>
+        <w:ind w:firstLine="720"/>
+        <w:jc w:val="both"/>
+        <w:rPr>
+          <w:rFonts w:ascii="Times New Roman" w:hAnsi="Times New Roman" w:cs="Times New Roman"/>
+          <w:sz w:val="28"/>
+          <w:lang w:val="ru-RU"/>
+        </w:rPr>
+      </w:pPr>
+    </w:p>
+    <w:p>
+      <w:pPr>
+        <w:spacing w:line="360" w:lineRule="auto"/>
+        <w:ind w:firstLine="720"/>
+        <w:jc w:val="both"/>
+        <w:rPr>
+          <w:rFonts w:ascii="Times New Roman" w:hAnsi="Times New Roman" w:cs="Times New Roman"/>
+          <w:sz w:val="28"/>
+          <w:lang w:val="ru-RU"/>
+        </w:rPr>
+      </w:pPr>
+      <w:r>
+        <w:rPr>
+          <w:rFonts w:ascii="Times New Roman" w:hAnsi="Times New Roman" w:cs="Times New Roman"/>
+          <w:sz w:val="28"/>
+          <w:lang w:val="ru-RU"/>
+        </w:rPr>
+        <w:t xml:space="preserve">Макет формы список учебного материал </w:t>
+      </w:r>
+      <w:r>
+        <w:rPr>
+          <w:rFonts w:ascii="Times New Roman" w:hAnsi="Times New Roman" w:cs="Times New Roman"/>
+          <w:sz w:val="28"/>
+          <w:lang w:val="ru-RU"/>
+        </w:rPr>
+        <w:t>(</w:t>
+      </w:r>
+      <w:r>
+        <w:rPr>
+          <w:rFonts w:ascii="Times New Roman" w:hAnsi="Times New Roman" w:cs="Times New Roman"/>
+          <w:sz w:val="28"/>
+        </w:rPr>
+        <w:t>Professional</w:t>
+      </w:r>
+      <w:r>
+        <w:rPr>
+          <w:rFonts w:ascii="Times New Roman" w:hAnsi="Times New Roman" w:cs="Times New Roman"/>
+          <w:sz w:val="28"/>
+          <w:lang w:val="ru-RU"/>
+        </w:rPr>
+        <w:t xml:space="preserve"> </w:t>
+      </w:r>
+      <w:r>
+        <w:rPr>
+          <w:rFonts w:ascii="Times New Roman" w:hAnsi="Times New Roman" w:cs="Times New Roman"/>
+          <w:sz w:val="28"/>
+        </w:rPr>
+        <w:t>units</w:t>
+      </w:r>
+      <w:r>
+        <w:rPr>
+          <w:rFonts w:ascii="Times New Roman" w:hAnsi="Times New Roman" w:cs="Times New Roman"/>
+          <w:sz w:val="28"/>
+          <w:lang w:val="ru-RU"/>
+        </w:rPr>
+        <w:t>)</w:t>
+      </w:r>
+    </w:p>
+    <w:p>
+      <w:pPr>
+        <w:spacing w:line="360" w:lineRule="auto"/>
+        <w:ind w:left="720" w:firstLine="720"/>
+        <w:jc w:val="both"/>
+        <w:rPr>
+          <w:rFonts w:ascii="Times New Roman" w:hAnsi="Times New Roman" w:cs="Times New Roman"/>
+          <w:sz w:val="28"/>
+          <w:lang w:val="ru-RU"/>
+        </w:rPr>
+      </w:pPr>
+      <w:r>
+        <w:rPr>
+          <w:rFonts w:ascii="Times New Roman" w:hAnsi="Times New Roman" w:cs="Times New Roman"/>
+          <w:sz w:val="28"/>
+          <w:lang w:val="ru-RU"/>
+        </w:rPr>
+        <w:t xml:space="preserve">Верхняя область состоит из кнопок управления формы и надписи с </w:t>
+      </w:r>
+      <w:r>
+        <w:rPr>
+          <w:rFonts w:ascii="Times New Roman" w:hAnsi="Times New Roman" w:cs="Times New Roman"/>
+          <w:sz w:val="28"/>
+          <w:lang w:val="ru-RU"/>
+        </w:rPr>
+        <w:t>название</w:t>
+      </w:r>
+      <w:r>
+        <w:rPr>
+          <w:rFonts w:ascii="Times New Roman" w:hAnsi="Times New Roman" w:cs="Times New Roman"/>
+          <w:sz w:val="28"/>
+          <w:lang w:val="ru-RU"/>
+        </w:rPr>
+        <w:t>м формы.</w:t>
+      </w:r>
+      <w:r>
+        <w:rPr>
+          <w:rFonts w:ascii="Times New Roman" w:hAnsi="Times New Roman" w:cs="Times New Roman"/>
+          <w:sz w:val="28"/>
+          <w:lang w:val="ru-RU"/>
+        </w:rPr>
+        <w:t xml:space="preserve"> В центральном блоке расположен список всех </w:t>
+      </w:r>
+      <w:r>
+        <w:rPr>
+          <w:rFonts w:ascii="Times New Roman" w:hAnsi="Times New Roman" w:cs="Times New Roman"/>
+          <w:sz w:val="28"/>
+          <w:lang w:val="ru-RU"/>
+        </w:rPr>
+        <w:t>“</w:t>
+      </w:r>
+      <w:r>
+        <w:rPr>
+          <w:rFonts w:ascii="Times New Roman" w:hAnsi="Times New Roman" w:cs="Times New Roman"/>
+          <w:sz w:val="28"/>
+        </w:rPr>
+        <w:t>Professional</w:t>
+      </w:r>
+      <w:r>
+        <w:rPr>
+          <w:rFonts w:ascii="Times New Roman" w:hAnsi="Times New Roman" w:cs="Times New Roman"/>
+          <w:sz w:val="28"/>
+          <w:lang w:val="ru-RU"/>
+        </w:rPr>
+        <w:t xml:space="preserve"> </w:t>
+      </w:r>
+      <w:r>
+        <w:rPr>
+          <w:rFonts w:ascii="Times New Roman" w:hAnsi="Times New Roman" w:cs="Times New Roman"/>
+          <w:sz w:val="28"/>
+        </w:rPr>
+        <w:t>units</w:t>
+      </w:r>
+      <w:r>
+        <w:rPr>
+          <w:rFonts w:ascii="Times New Roman" w:hAnsi="Times New Roman" w:cs="Times New Roman"/>
+          <w:sz w:val="28"/>
+          <w:lang w:val="ru-RU"/>
+        </w:rPr>
+        <w:t>”</w:t>
+      </w:r>
+      <w:r>
+        <w:rPr>
+          <w:rFonts w:ascii="Times New Roman" w:hAnsi="Times New Roman" w:cs="Times New Roman"/>
+          <w:sz w:val="28"/>
+          <w:lang w:val="ru-RU"/>
+        </w:rPr>
+        <w:t xml:space="preserve"> </w:t>
+      </w:r>
+      <w:r>
+        <w:rPr>
+          <w:rFonts w:ascii="Times New Roman" w:hAnsi="Times New Roman" w:cs="Times New Roman"/>
+          <w:sz w:val="28"/>
+          <w:lang w:val="ru-RU"/>
+        </w:rPr>
+        <w:t xml:space="preserve">(учебных материалов) при нажатии на учебный материал появляются </w:t>
+      </w:r>
+      <w:r>
+        <w:rPr>
+          <w:rFonts w:ascii="Times New Roman" w:hAnsi="Times New Roman" w:cs="Times New Roman"/>
+          <w:sz w:val="28"/>
+          <w:lang w:val="ru-RU"/>
+        </w:rPr>
+        <w:t>две</w:t>
+      </w:r>
+      <w:r>
+        <w:rPr>
+          <w:rFonts w:ascii="Times New Roman" w:hAnsi="Times New Roman" w:cs="Times New Roman"/>
+          <w:sz w:val="28"/>
+          <w:lang w:val="ru-RU"/>
+        </w:rPr>
+        <w:t xml:space="preserve"> кнопк</w:t>
+      </w:r>
+      <w:r>
+        <w:rPr>
+          <w:rFonts w:ascii="Times New Roman" w:hAnsi="Times New Roman" w:cs="Times New Roman"/>
+          <w:sz w:val="28"/>
+          <w:lang w:val="ru-RU"/>
+        </w:rPr>
+        <w:t>и над списком на правой стороне</w:t>
+      </w:r>
+      <w:bookmarkStart w:id="0" w:name="_GoBack"/>
+      <w:bookmarkEnd w:id="0"/>
+      <w:r>
+        <w:rPr>
+          <w:rFonts w:ascii="Times New Roman" w:hAnsi="Times New Roman" w:cs="Times New Roman"/>
+          <w:sz w:val="28"/>
+          <w:lang w:val="ru-RU"/>
+        </w:rPr>
+        <w:t xml:space="preserve"> </w:t>
+      </w:r>
+      <w:r>
+        <w:rPr>
+          <w:rFonts w:ascii="Times New Roman" w:hAnsi="Times New Roman" w:cs="Times New Roman"/>
+          <w:sz w:val="28"/>
+          <w:lang w:val="ru-RU"/>
+        </w:rPr>
+        <w:t xml:space="preserve">это кнопка </w:t>
+      </w:r>
+      <w:r>
+        <w:rPr>
+          <w:rFonts w:ascii="Times New Roman" w:hAnsi="Times New Roman" w:cs="Times New Roman"/>
+          <w:sz w:val="28"/>
+          <w:lang w:val="ru-RU"/>
+        </w:rPr>
+        <w:t>“</w:t>
+      </w:r>
+      <w:r>
+        <w:rPr>
+          <w:rFonts w:ascii="Times New Roman" w:hAnsi="Times New Roman" w:cs="Times New Roman"/>
+          <w:sz w:val="28"/>
+        </w:rPr>
+        <w:t>Play</w:t>
+      </w:r>
+      <w:r>
+        <w:rPr>
+          <w:rFonts w:ascii="Times New Roman" w:hAnsi="Times New Roman" w:cs="Times New Roman"/>
+          <w:sz w:val="28"/>
+          <w:lang w:val="ru-RU"/>
+        </w:rPr>
+        <w:t xml:space="preserve"> </w:t>
+      </w:r>
+      <w:r>
+        <w:rPr>
+          <w:rFonts w:ascii="Times New Roman" w:hAnsi="Times New Roman" w:cs="Times New Roman"/>
+          <w:sz w:val="28"/>
+        </w:rPr>
+        <w:t>game</w:t>
+      </w:r>
+      <w:r>
+        <w:rPr>
+          <w:rFonts w:ascii="Times New Roman" w:hAnsi="Times New Roman" w:cs="Times New Roman"/>
+          <w:sz w:val="28"/>
+          <w:lang w:val="ru-RU"/>
+        </w:rPr>
+        <w:t>”,</w:t>
+      </w:r>
+      <w:r>
+        <w:rPr>
+          <w:rFonts w:ascii="Times New Roman" w:hAnsi="Times New Roman" w:cs="Times New Roman"/>
+          <w:sz w:val="28"/>
+          <w:lang w:val="ru-RU"/>
+        </w:rPr>
+        <w:t xml:space="preserve"> и кнопка</w:t>
+      </w:r>
+      <w:r>
+        <w:rPr>
+          <w:rFonts w:ascii="Times New Roman" w:hAnsi="Times New Roman" w:cs="Times New Roman"/>
+          <w:sz w:val="28"/>
+          <w:lang w:val="ru-RU"/>
+        </w:rPr>
+        <w:t xml:space="preserve"> “</w:t>
+      </w:r>
+      <w:r>
+        <w:rPr>
+          <w:rFonts w:ascii="Times New Roman" w:hAnsi="Times New Roman" w:cs="Times New Roman"/>
+          <w:sz w:val="28"/>
+        </w:rPr>
+        <w:t>Write</w:t>
+      </w:r>
+      <w:r>
+        <w:rPr>
+          <w:rFonts w:ascii="Times New Roman" w:hAnsi="Times New Roman" w:cs="Times New Roman"/>
+          <w:sz w:val="28"/>
+          <w:lang w:val="ru-RU"/>
+        </w:rPr>
+        <w:t xml:space="preserve"> </w:t>
+      </w:r>
+      <w:r>
+        <w:rPr>
+          <w:rFonts w:ascii="Times New Roman" w:hAnsi="Times New Roman" w:cs="Times New Roman"/>
+          <w:sz w:val="28"/>
+        </w:rPr>
+        <w:t>a</w:t>
+      </w:r>
+      <w:r>
+        <w:rPr>
+          <w:rFonts w:ascii="Times New Roman" w:hAnsi="Times New Roman" w:cs="Times New Roman"/>
+          <w:sz w:val="28"/>
+          <w:lang w:val="ru-RU"/>
+        </w:rPr>
+        <w:t xml:space="preserve"> </w:t>
+      </w:r>
+      <w:r>
+        <w:rPr>
+          <w:rFonts w:ascii="Times New Roman" w:hAnsi="Times New Roman" w:cs="Times New Roman"/>
+          <w:sz w:val="28"/>
+        </w:rPr>
+        <w:t>test</w:t>
+      </w:r>
+      <w:r>
+        <w:rPr>
+          <w:rFonts w:ascii="Times New Roman" w:hAnsi="Times New Roman" w:cs="Times New Roman"/>
+          <w:sz w:val="28"/>
+          <w:lang w:val="ru-RU"/>
+        </w:rPr>
+        <w:t>”</w:t>
+      </w:r>
+      <w:r>
+        <w:rPr>
+          <w:rFonts w:ascii="Times New Roman" w:hAnsi="Times New Roman" w:cs="Times New Roman"/>
+          <w:sz w:val="28"/>
+          <w:lang w:val="ru-RU"/>
+        </w:rPr>
+        <w:t xml:space="preserve">, а на левой стороне кнопка </w:t>
+      </w:r>
+      <w:r>
+        <w:rPr>
+          <w:rFonts w:ascii="Times New Roman" w:hAnsi="Times New Roman" w:cs="Times New Roman"/>
+          <w:sz w:val="28"/>
+          <w:lang w:val="ru-RU"/>
+        </w:rPr>
+        <w:t>“</w:t>
+      </w:r>
+      <w:r>
+        <w:rPr>
+          <w:rFonts w:ascii="Times New Roman" w:hAnsi="Times New Roman" w:cs="Times New Roman"/>
+          <w:sz w:val="28"/>
+          <w:lang w:val="ru-RU"/>
+        </w:rPr>
+        <w:t>Open</w:t>
+      </w:r>
+      <w:r>
+        <w:rPr>
+          <w:rFonts w:ascii="Times New Roman" w:hAnsi="Times New Roman" w:cs="Times New Roman"/>
+          <w:sz w:val="28"/>
+          <w:lang w:val="ru-RU"/>
+        </w:rPr>
+        <w:t xml:space="preserve"> </w:t>
+      </w:r>
+      <w:r>
+        <w:rPr>
+          <w:rFonts w:ascii="Times New Roman" w:hAnsi="Times New Roman" w:cs="Times New Roman"/>
+          <w:sz w:val="28"/>
+        </w:rPr>
+        <w:t>PU</w:t>
+      </w:r>
+      <w:r>
+        <w:rPr>
+          <w:rFonts w:ascii="Times New Roman" w:hAnsi="Times New Roman" w:cs="Times New Roman"/>
+          <w:sz w:val="28"/>
+          <w:lang w:val="ru-RU"/>
+        </w:rPr>
+        <w:t>”</w:t>
+      </w:r>
+      <w:r>
+        <w:rPr>
+          <w:rFonts w:ascii="Times New Roman" w:hAnsi="Times New Roman" w:cs="Times New Roman"/>
+          <w:sz w:val="28"/>
+          <w:lang w:val="ru-RU"/>
+        </w:rPr>
+        <w:t>.</w:t>
+      </w:r>
+      <w:r>
+        <w:rPr>
+          <w:rFonts w:ascii="Times New Roman" w:hAnsi="Times New Roman" w:cs="Times New Roman"/>
+          <w:sz w:val="28"/>
+          <w:lang w:val="ru-RU"/>
+        </w:rPr>
+        <w:t xml:space="preserve"> Кнопка </w:t>
+      </w:r>
+      <w:r>
+        <w:rPr>
+          <w:rFonts w:ascii="Times New Roman" w:hAnsi="Times New Roman" w:cs="Times New Roman"/>
+          <w:sz w:val="28"/>
+          <w:lang w:val="ru-RU"/>
+        </w:rPr>
+        <w:t>“</w:t>
+      </w:r>
+      <w:r>
+        <w:rPr>
+          <w:rFonts w:ascii="Times New Roman" w:hAnsi="Times New Roman" w:cs="Times New Roman"/>
+          <w:sz w:val="28"/>
+        </w:rPr>
+        <w:t>Play</w:t>
+      </w:r>
+      <w:r>
+        <w:rPr>
+          <w:rFonts w:ascii="Times New Roman" w:hAnsi="Times New Roman" w:cs="Times New Roman"/>
+          <w:sz w:val="28"/>
+          <w:lang w:val="ru-RU"/>
+        </w:rPr>
+        <w:t xml:space="preserve"> </w:t>
+      </w:r>
+      <w:r>
+        <w:rPr>
+          <w:rFonts w:ascii="Times New Roman" w:hAnsi="Times New Roman" w:cs="Times New Roman"/>
+          <w:sz w:val="28"/>
+        </w:rPr>
+        <w:t>game</w:t>
+      </w:r>
+      <w:r>
+        <w:rPr>
+          <w:rFonts w:ascii="Times New Roman" w:hAnsi="Times New Roman" w:cs="Times New Roman"/>
+          <w:sz w:val="28"/>
+          <w:lang w:val="ru-RU"/>
+        </w:rPr>
+        <w:t xml:space="preserve">” </w:t>
+      </w:r>
+      <w:r>
+        <w:rPr>
+          <w:rFonts w:ascii="Times New Roman" w:hAnsi="Times New Roman" w:cs="Times New Roman"/>
+          <w:sz w:val="28"/>
+          <w:lang w:val="ru-RU"/>
+        </w:rPr>
+        <w:t>откр</w:t>
+      </w:r>
+      <w:r>
+        <w:rPr>
+          <w:rFonts w:ascii="Times New Roman" w:hAnsi="Times New Roman" w:cs="Times New Roman"/>
+          <w:sz w:val="28"/>
+          <w:lang w:val="ru-RU"/>
+        </w:rPr>
+        <w:t xml:space="preserve">ывает форму с обучающей игрой, кнопка </w:t>
+      </w:r>
+      <w:r>
+        <w:rPr>
+          <w:rFonts w:ascii="Times New Roman" w:hAnsi="Times New Roman" w:cs="Times New Roman"/>
+          <w:sz w:val="28"/>
+          <w:lang w:val="ru-RU"/>
+        </w:rPr>
+        <w:t>“</w:t>
+      </w:r>
+      <w:r>
+        <w:rPr>
+          <w:rFonts w:ascii="Times New Roman" w:hAnsi="Times New Roman" w:cs="Times New Roman"/>
+          <w:sz w:val="28"/>
+        </w:rPr>
+        <w:t>Open</w:t>
+      </w:r>
+      <w:r>
+        <w:rPr>
+          <w:rFonts w:ascii="Times New Roman" w:hAnsi="Times New Roman" w:cs="Times New Roman"/>
+          <w:sz w:val="28"/>
+          <w:lang w:val="ru-RU"/>
+        </w:rPr>
+        <w:t xml:space="preserve"> </w:t>
+      </w:r>
+      <w:r>
+        <w:rPr>
+          <w:rFonts w:ascii="Times New Roman" w:hAnsi="Times New Roman" w:cs="Times New Roman"/>
+          <w:sz w:val="28"/>
+        </w:rPr>
+        <w:t>PU</w:t>
+      </w:r>
+      <w:r>
+        <w:rPr>
+          <w:rFonts w:ascii="Times New Roman" w:hAnsi="Times New Roman" w:cs="Times New Roman"/>
+          <w:sz w:val="28"/>
+          <w:lang w:val="ru-RU"/>
+        </w:rPr>
+        <w:t xml:space="preserve">” </w:t>
+      </w:r>
+      <w:r>
+        <w:rPr>
+          <w:rFonts w:ascii="Times New Roman" w:hAnsi="Times New Roman" w:cs="Times New Roman"/>
+          <w:sz w:val="28"/>
+          <w:lang w:val="ru-RU"/>
+        </w:rPr>
+        <w:t>открывает форму с учебным материалом, а</w:t>
+      </w:r>
+      <w:r>
+        <w:rPr>
+          <w:rFonts w:ascii="Times New Roman" w:hAnsi="Times New Roman" w:cs="Times New Roman"/>
+          <w:sz w:val="28"/>
+          <w:lang w:val="ru-RU"/>
+        </w:rPr>
+        <w:t xml:space="preserve"> кнопка </w:t>
+      </w:r>
+      <w:r>
+        <w:rPr>
+          <w:rFonts w:ascii="Times New Roman" w:hAnsi="Times New Roman" w:cs="Times New Roman"/>
+          <w:sz w:val="28"/>
+          <w:lang w:val="ru-RU"/>
+        </w:rPr>
+        <w:t>“</w:t>
+      </w:r>
+      <w:r>
+        <w:rPr>
+          <w:rFonts w:ascii="Times New Roman" w:hAnsi="Times New Roman" w:cs="Times New Roman"/>
+          <w:sz w:val="28"/>
+        </w:rPr>
+        <w:t>Write</w:t>
+      </w:r>
+      <w:r>
+        <w:rPr>
+          <w:rFonts w:ascii="Times New Roman" w:hAnsi="Times New Roman" w:cs="Times New Roman"/>
+          <w:sz w:val="28"/>
+          <w:lang w:val="ru-RU"/>
+        </w:rPr>
+        <w:t xml:space="preserve"> </w:t>
+      </w:r>
+      <w:r>
+        <w:rPr>
+          <w:rFonts w:ascii="Times New Roman" w:hAnsi="Times New Roman" w:cs="Times New Roman"/>
+          <w:sz w:val="28"/>
+        </w:rPr>
+        <w:t>a</w:t>
+      </w:r>
+      <w:r>
+        <w:rPr>
+          <w:rFonts w:ascii="Times New Roman" w:hAnsi="Times New Roman" w:cs="Times New Roman"/>
+          <w:sz w:val="28"/>
+          <w:lang w:val="ru-RU"/>
+        </w:rPr>
+        <w:t xml:space="preserve"> </w:t>
+      </w:r>
+      <w:r>
+        <w:rPr>
+          <w:rFonts w:ascii="Times New Roman" w:hAnsi="Times New Roman" w:cs="Times New Roman"/>
+          <w:sz w:val="28"/>
+        </w:rPr>
+        <w:t>test</w:t>
+      </w:r>
+      <w:r>
+        <w:rPr>
+          <w:rFonts w:ascii="Times New Roman" w:hAnsi="Times New Roman" w:cs="Times New Roman"/>
+          <w:sz w:val="28"/>
+          <w:lang w:val="ru-RU"/>
+        </w:rPr>
+        <w:t>”</w:t>
+      </w:r>
+      <w:r>
+        <w:rPr>
+          <w:rFonts w:ascii="Times New Roman" w:hAnsi="Times New Roman" w:cs="Times New Roman"/>
+          <w:sz w:val="28"/>
+          <w:lang w:val="ru-RU"/>
+        </w:rPr>
+        <w:t xml:space="preserve"> открывает форму со списком тестов. В нижнем блоке расположена кнопка </w:t>
+      </w:r>
+      <w:r>
+        <w:rPr>
+          <w:rFonts w:ascii="Times New Roman" w:hAnsi="Times New Roman" w:cs="Times New Roman"/>
+          <w:sz w:val="28"/>
+          <w:lang w:val="ru-RU"/>
+        </w:rPr>
+        <w:t>“</w:t>
+      </w:r>
+      <w:r>
+        <w:rPr>
+          <w:rFonts w:ascii="Times New Roman" w:hAnsi="Times New Roman" w:cs="Times New Roman"/>
+          <w:sz w:val="28"/>
+        </w:rPr>
+        <w:t>Back</w:t>
+      </w:r>
+      <w:r>
+        <w:rPr>
+          <w:rFonts w:ascii="Times New Roman" w:hAnsi="Times New Roman" w:cs="Times New Roman"/>
+          <w:sz w:val="28"/>
+          <w:lang w:val="ru-RU"/>
+        </w:rPr>
+        <w:t>”</w:t>
+      </w:r>
+      <w:r>
+        <w:rPr>
+          <w:rFonts w:ascii="Times New Roman" w:hAnsi="Times New Roman" w:cs="Times New Roman"/>
+          <w:sz w:val="28"/>
+          <w:lang w:val="ru-RU"/>
+        </w:rPr>
+        <w:t xml:space="preserve"> и </w:t>
+      </w:r>
+      <w:r>
+        <w:rPr>
+          <w:rFonts w:ascii="Times New Roman" w:hAnsi="Times New Roman" w:cs="Times New Roman"/>
+          <w:sz w:val="28"/>
+          <w:lang w:val="ru-RU"/>
+        </w:rPr>
+        <w:t>“</w:t>
+      </w:r>
+      <w:r>
+        <w:rPr>
+          <w:rFonts w:ascii="Times New Roman" w:hAnsi="Times New Roman" w:cs="Times New Roman"/>
+          <w:sz w:val="28"/>
+        </w:rPr>
+        <w:t>Menu</w:t>
+      </w:r>
+      <w:r>
+        <w:rPr>
+          <w:rFonts w:ascii="Times New Roman" w:hAnsi="Times New Roman" w:cs="Times New Roman"/>
+          <w:sz w:val="28"/>
+          <w:lang w:val="ru-RU"/>
+        </w:rPr>
+        <w:t>”.</w:t>
+      </w:r>
+    </w:p>
+    <w:p>
+      <w:pPr>
+        <w:spacing w:line="360" w:lineRule="auto"/>
+        <w:ind w:firstLine="720"/>
+        <w:jc w:val="both"/>
+        <w:rPr>
+          <w:rFonts w:ascii="Times New Roman" w:hAnsi="Times New Roman" w:cs="Times New Roman"/>
+          <w:sz w:val="28"/>
+        </w:rPr>
+      </w:pPr>
+      <w:r>
+        <w:rPr>
+          <w:rFonts w:ascii="Times New Roman" w:hAnsi="Times New Roman" w:cs="Times New Roman"/>
+          <w:sz w:val="28"/>
+        </w:rPr>
+        <w:drawing>
+          <wp:inline distT="0" distB="0" distL="0" distR="0" wp14:anchorId="555D0BC6" wp14:editId="4FD05184">
+            <wp:extent cx="5943600" cy="3567430"/>
+            <wp:effectExtent l="0" t="0" r="0" b="0"/>
+            <wp:docPr id="4" name="Рисунок 4"/>
+            <wp:cNvGraphicFramePr>
+              <a:graphicFrameLocks xmlns:a="http://schemas.openxmlformats.org/drawingml/2006/main" noChangeAspect="1"/>
+            </wp:cNvGraphicFramePr>
+            <a:graphic xmlns:a="http://schemas.openxmlformats.org/drawingml/2006/main">
+              <a:graphicData uri="http://schemas.openxmlformats.org/drawingml/2006/picture">
+                <pic:pic xmlns:pic="http://schemas.openxmlformats.org/drawingml/2006/picture">
+                  <pic:nvPicPr>
+                    <pic:cNvPr id="1" name=""/>
+                    <pic:cNvPicPr/>
+                  </pic:nvPicPr>
+                  <pic:blipFill>
+                    <a:blip r:embed="rId7"/>
+                    <a:stretch>
+                      <a:fillRect/>
+                    </a:stretch>
+                  </pic:blipFill>
+                  <pic:spPr>
+                    <a:xfrm>
+                      <a:off x="0" y="0"/>
+                      <a:ext cx="5943600" cy="3567430"/>
                     </a:xfrm>
                     <a:prstGeom prst="rect">
                       <a:avLst/>
@@ -720,15 +2083,15 @@
     <w:lsdException w:name="List Table 6 Colorful Accent 6" w:uiPriority="51"/>
     <w:lsdException w:name="List Table 7 Colorful Accent 6" w:uiPriority="52"/>
   </w:latentStyles>
-  <w:style w:type="paragraph" w:default="1" w:styleId="Normal">
+  <w:style w:type="paragraph" w:default="1" w:styleId="a">
     <w:name w:val="Normal"/>
     <w:qFormat/>
   </w:style>
-  <w:style w:type="paragraph" w:styleId="Heading3">
+  <w:style w:type="paragraph" w:styleId="3">
     <w:name w:val="heading 3"/>
-    <w:basedOn w:val="Normal"/>
-    <w:next w:val="Normal"/>
-    <w:link w:val="Heading3Char"/>
+    <w:basedOn w:val="a"/>
+    <w:next w:val="a"/>
+    <w:link w:val="30"/>
     <w:uiPriority w:val="9"/>
     <w:semiHidden/>
     <w:unhideWhenUsed/>
@@ -747,13 +2110,13 @@
       <w:szCs w:val="24"/>
     </w:rPr>
   </w:style>
-  <w:style w:type="character" w:default="1" w:styleId="DefaultParagraphFont">
+  <w:style w:type="character" w:default="1" w:styleId="a0">
     <w:name w:val="Default Paragraph Font"/>
     <w:uiPriority w:val="1"/>
     <w:semiHidden/>
     <w:unhideWhenUsed/>
   </w:style>
-  <w:style w:type="table" w:default="1" w:styleId="TableNormal">
+  <w:style w:type="table" w:default="1" w:styleId="a1">
     <w:name w:val="Normal Table"/>
     <w:uiPriority w:val="99"/>
     <w:semiHidden/>
@@ -768,16 +2131,16 @@
       </w:tblCellMar>
     </w:tblPr>
   </w:style>
-  <w:style w:type="numbering" w:default="1" w:styleId="NoList">
+  <w:style w:type="numbering" w:default="1" w:styleId="a2">
     <w:name w:val="No List"/>
     <w:uiPriority w:val="99"/>
     <w:semiHidden/>
     <w:unhideWhenUsed/>
   </w:style>
-  <w:style w:type="character" w:customStyle="1" w:styleId="Heading3Char">
-    <w:name w:val="Heading 3 Char"/>
-    <w:basedOn w:val="DefaultParagraphFont"/>
-    <w:link w:val="Heading3"/>
+  <w:style w:type="character" w:customStyle="1" w:styleId="30">
+    <w:name w:val="Заголовок 3 Знак"/>
+    <w:basedOn w:val="a0"/>
+    <w:link w:val="3"/>
     <w:uiPriority w:val="9"/>
     <w:semiHidden/>
     <w:rsid w:val="004F6CEC"/>

</xml_diff>